<commit_message>
commented on test inputs
</commit_message>
<xml_diff>
--- a/EECS4302_F22_Project/src/docs/Report.docx
+++ b/EECS4302_F22_Project/src/docs/Report.docx
@@ -4039,7 +4039,82 @@
           <w:rFonts w:ascii="Calibri" w:cs="Calibri" w:eastAsia="Calibri" w:hAnsi="Calibri"/>
           <w:rtl w:val="0"/>
         </w:rPr>
-        <w:t xml:space="preserve">Type in: my-compilers.jar inputProgram.txt testProgram.txt</w:t>
+        <w:t xml:space="preserve">Type in: </w:t>
+      </w:r>
+      <w:r>
+        <w:rPr>
+          <w:rtl w:val="0"/>
+        </w:rPr>
+      </w:r>
+    </w:p>
+    <w:p>
+      <w:pPr>
+        <w:ind w:left="720" w:firstLine="0"/>
+        <w:rPr>
+          <w:rFonts w:ascii="Calibri" w:cs="Calibri" w:eastAsia="Calibri" w:hAnsi="Calibri"/>
+          <w:sz w:val="21"/>
+          <w:szCs w:val="21"/>
+        </w:rPr>
+      </w:pPr>
+      <w:r>
+        <w:rPr>
+          <w:rFonts w:ascii="Calibri" w:cs="Calibri" w:eastAsia="Calibri" w:hAnsi="Calibri"/>
+          <w:sz w:val="21"/>
+          <w:szCs w:val="21"/>
+          <w:rtl w:val="0"/>
+        </w:rPr>
+        <w:t xml:space="preserve">java -jar my-compilers.jar /../4302Project/EECS4302_F22_Project/</w:t>
+      </w:r>
+      <w:r>
+        <w:rPr>
+          <w:rFonts w:ascii="Calibri" w:cs="Calibri" w:eastAsia="Calibri" w:hAnsi="Calibri"/>
+          <w:sz w:val="21"/>
+          <w:szCs w:val="21"/>
+          <w:u w:val="single"/>
+          <w:rtl w:val="0"/>
+        </w:rPr>
+        <w:t xml:space="preserve">src</w:t>
+      </w:r>
+      <w:r>
+        <w:rPr>
+          <w:rFonts w:ascii="Calibri" w:cs="Calibri" w:eastAsia="Calibri" w:hAnsi="Calibri"/>
+          <w:sz w:val="21"/>
+          <w:szCs w:val="21"/>
+          <w:rtl w:val="0"/>
+        </w:rPr>
+        <w:t xml:space="preserve">/tests/Program1  /../4302Project/EECS4302_F22_Project/</w:t>
+      </w:r>
+      <w:r>
+        <w:rPr>
+          <w:rFonts w:ascii="Calibri" w:cs="Calibri" w:eastAsia="Calibri" w:hAnsi="Calibri"/>
+          <w:sz w:val="21"/>
+          <w:szCs w:val="21"/>
+          <w:u w:val="single"/>
+          <w:rtl w:val="0"/>
+        </w:rPr>
+        <w:t xml:space="preserve">src</w:t>
+      </w:r>
+      <w:r>
+        <w:rPr>
+          <w:rFonts w:ascii="Calibri" w:cs="Calibri" w:eastAsia="Calibri" w:hAnsi="Calibri"/>
+          <w:sz w:val="21"/>
+          <w:szCs w:val="21"/>
+          <w:rtl w:val="0"/>
+        </w:rPr>
+        <w:t xml:space="preserve">/tests/Test1</w:t>
+      </w:r>
+    </w:p>
+    <w:p>
+      <w:pPr>
+        <w:ind w:left="720" w:firstLine="0"/>
+        <w:rPr>
+          <w:rFonts w:ascii="Calibri" w:cs="Calibri" w:eastAsia="Calibri" w:hAnsi="Calibri"/>
+        </w:rPr>
+      </w:pPr>
+      <w:r>
+        <w:rPr>
+          <w:rtl w:val="0"/>
+        </w:rPr>
       </w:r>
     </w:p>
     <w:p>
@@ -4077,7 +4152,7 @@
           <w:rFonts w:ascii="Calibri" w:cs="Calibri" w:eastAsia="Calibri" w:hAnsi="Calibri"/>
           <w:rtl w:val="0"/>
         </w:rPr>
-        <w:t xml:space="preserve">The first file “inputProgram.txt” is the one where you write your input program in</w:t>
+        <w:t xml:space="preserve">The first file “Program” is the one where you write your input program in</w:t>
       </w:r>
     </w:p>
     <w:p>
@@ -4096,7 +4171,7 @@
           <w:rFonts w:ascii="Calibri" w:cs="Calibri" w:eastAsia="Calibri" w:hAnsi="Calibri"/>
           <w:rtl w:val="0"/>
         </w:rPr>
-        <w:t xml:space="preserve">The second file “testProgram.txt” is the one where you write your input test in</w:t>
+        <w:t xml:space="preserve">The second file “Test” is the one where you write your input test in</w:t>
       </w:r>
     </w:p>
     <w:p>
@@ -19125,12 +19200,12 @@
           <wp:inline distB="0" distT="0" distL="0" distR="0">
             <wp:extent cx="4863210" cy="1590675"/>
             <wp:effectExtent b="0" l="0" r="0" t="0"/>
-            <wp:docPr id="2131164104" name="image3.png"/>
+            <wp:docPr id="2131164104" name="image12.png"/>
             <a:graphic>
               <a:graphicData uri="http://schemas.openxmlformats.org/drawingml/2006/picture">
                 <pic:pic>
                   <pic:nvPicPr>
-                    <pic:cNvPr id="0" name="image3.png"/>
+                    <pic:cNvPr id="0" name="image12.png"/>
                     <pic:cNvPicPr preferRelativeResize="0"/>
                   </pic:nvPicPr>
                   <pic:blipFill>
@@ -19324,12 +19399,12 @@
           <wp:inline distB="0" distT="0" distL="0" distR="0">
             <wp:extent cx="4033838" cy="3000167"/>
             <wp:effectExtent b="0" l="0" r="0" t="0"/>
-            <wp:docPr descr="Inserting image..." id="2131164106" name="image15.png"/>
+            <wp:docPr descr="Inserting image..." id="2131164106" name="image6.png"/>
             <a:graphic>
               <a:graphicData uri="http://schemas.openxmlformats.org/drawingml/2006/picture">
                 <pic:pic>
                   <pic:nvPicPr>
-                    <pic:cNvPr descr="Inserting image..." id="0" name="image15.png"/>
+                    <pic:cNvPr descr="Inserting image..." id="0" name="image6.png"/>
                     <pic:cNvPicPr preferRelativeResize="0"/>
                   </pic:nvPicPr>
                   <pic:blipFill>
@@ -19510,12 +19585,12 @@
           <wp:inline distB="114300" distT="114300" distL="114300" distR="114300">
             <wp:extent cx="3963825" cy="2966364"/>
             <wp:effectExtent b="0" l="0" r="0" t="0"/>
-            <wp:docPr id="2131164094" name="image8.png"/>
+            <wp:docPr id="2131164094" name="image10.png"/>
             <a:graphic>
               <a:graphicData uri="http://schemas.openxmlformats.org/drawingml/2006/picture">
                 <pic:pic>
                   <pic:nvPicPr>
-                    <pic:cNvPr id="0" name="image8.png"/>
+                    <pic:cNvPr id="0" name="image10.png"/>
                     <pic:cNvPicPr preferRelativeResize="0"/>
                   </pic:nvPicPr>
                   <pic:blipFill>
@@ -19696,12 +19771,12 @@
           <wp:inline distB="114300" distT="114300" distL="114300" distR="114300">
             <wp:extent cx="5731200" cy="3708400"/>
             <wp:effectExtent b="12700" l="12700" r="12700" t="12700"/>
-            <wp:docPr id="2131164110" name="image16.png"/>
+            <wp:docPr id="2131164110" name="image14.png"/>
             <a:graphic>
               <a:graphicData uri="http://schemas.openxmlformats.org/drawingml/2006/picture">
                 <pic:pic>
                   <pic:nvPicPr>
-                    <pic:cNvPr id="0" name="image16.png"/>
+                    <pic:cNvPr id="0" name="image14.png"/>
                     <pic:cNvPicPr preferRelativeResize="0"/>
                   </pic:nvPicPr>
                   <pic:blipFill>
@@ -19986,12 +20061,12 @@
           <wp:inline distB="0" distT="0" distL="0" distR="0">
             <wp:extent cx="4572000" cy="3248025"/>
             <wp:effectExtent b="0" l="0" r="0" t="0"/>
-            <wp:docPr descr="Inserting image..." id="2131164105" name="image11.png"/>
+            <wp:docPr descr="Inserting image..." id="2131164105" name="image19.png"/>
             <a:graphic>
               <a:graphicData uri="http://schemas.openxmlformats.org/drawingml/2006/picture">
                 <pic:pic>
                   <pic:nvPicPr>
-                    <pic:cNvPr descr="Inserting image..." id="0" name="image11.png"/>
+                    <pic:cNvPr descr="Inserting image..." id="0" name="image19.png"/>
                     <pic:cNvPicPr preferRelativeResize="0"/>
                   </pic:nvPicPr>
                   <pic:blipFill>
@@ -20221,12 +20296,12 @@
           <wp:inline distB="114300" distT="114300" distL="114300" distR="114300">
             <wp:extent cx="5731200" cy="3797300"/>
             <wp:effectExtent b="0" l="0" r="0" t="0"/>
-            <wp:docPr id="2131164100" name="image17.png"/>
+            <wp:docPr id="2131164100" name="image13.png"/>
             <a:graphic>
               <a:graphicData uri="http://schemas.openxmlformats.org/drawingml/2006/picture">
                 <pic:pic>
                   <pic:nvPicPr>
-                    <pic:cNvPr id="0" name="image17.png"/>
+                    <pic:cNvPr id="0" name="image13.png"/>
                     <pic:cNvPicPr preferRelativeResize="0"/>
                   </pic:nvPicPr>
                   <pic:blipFill>
@@ -20352,12 +20427,12 @@
           <wp:inline distB="114300" distT="114300" distL="114300" distR="114300">
             <wp:extent cx="5731200" cy="1752600"/>
             <wp:effectExtent b="12700" l="12700" r="12700" t="12700"/>
-            <wp:docPr id="2131164101" name="image12.png"/>
+            <wp:docPr id="2131164101" name="image8.png"/>
             <a:graphic>
               <a:graphicData uri="http://schemas.openxmlformats.org/drawingml/2006/picture">
                 <pic:pic>
                   <pic:nvPicPr>
-                    <pic:cNvPr id="0" name="image12.png"/>
+                    <pic:cNvPr id="0" name="image8.png"/>
                     <pic:cNvPicPr preferRelativeResize="0"/>
                   </pic:nvPicPr>
                   <pic:blipFill>
@@ -20406,12 +20481,12 @@
           <wp:inline distB="114300" distT="114300" distL="114300" distR="114300">
             <wp:extent cx="5731200" cy="4381500"/>
             <wp:effectExtent b="12700" l="12700" r="12700" t="12700"/>
-            <wp:docPr id="2131164113" name="image20.png"/>
+            <wp:docPr id="2131164113" name="image23.png"/>
             <a:graphic>
               <a:graphicData uri="http://schemas.openxmlformats.org/drawingml/2006/picture">
                 <pic:pic>
                   <pic:nvPicPr>
-                    <pic:cNvPr id="0" name="image20.png"/>
+                    <pic:cNvPr id="0" name="image23.png"/>
                     <pic:cNvPicPr preferRelativeResize="0"/>
                   </pic:nvPicPr>
                   <pic:blipFill>
@@ -20539,12 +20614,12 @@
           <wp:inline distB="114300" distT="114300" distL="114300" distR="114300">
             <wp:extent cx="5731200" cy="3784600"/>
             <wp:effectExtent b="12700" l="12700" r="12700" t="12700"/>
-            <wp:docPr id="2131164099" name="image6.png"/>
+            <wp:docPr id="2131164099" name="image7.png"/>
             <a:graphic>
               <a:graphicData uri="http://schemas.openxmlformats.org/drawingml/2006/picture">
                 <pic:pic>
                   <pic:nvPicPr>
-                    <pic:cNvPr id="0" name="image6.png"/>
+                    <pic:cNvPr id="0" name="image7.png"/>
                     <pic:cNvPicPr preferRelativeResize="0"/>
                   </pic:nvPicPr>
                   <pic:blipFill>
@@ -20581,12 +20656,12 @@
           <wp:inline distB="114300" distT="114300" distL="114300" distR="114300">
             <wp:extent cx="5731200" cy="3733800"/>
             <wp:effectExtent b="12700" l="12700" r="12700" t="12700"/>
-            <wp:docPr id="2131164093" name="image10.png"/>
+            <wp:docPr id="2131164093" name="image15.png"/>
             <a:graphic>
               <a:graphicData uri="http://schemas.openxmlformats.org/drawingml/2006/picture">
                 <pic:pic>
                   <pic:nvPicPr>
-                    <pic:cNvPr id="0" name="image10.png"/>
+                    <pic:cNvPr id="0" name="image15.png"/>
                     <pic:cNvPicPr preferRelativeResize="0"/>
                   </pic:nvPicPr>
                   <pic:blipFill>
@@ -20788,12 +20863,12 @@
           <wp:inline distB="114300" distT="114300" distL="114300" distR="114300">
             <wp:extent cx="5731200" cy="2184400"/>
             <wp:effectExtent b="0" l="0" r="0" t="0"/>
-            <wp:docPr id="2131164103" name="image13.png"/>
+            <wp:docPr id="2131164103" name="image21.png"/>
             <a:graphic>
               <a:graphicData uri="http://schemas.openxmlformats.org/drawingml/2006/picture">
                 <pic:pic>
                   <pic:nvPicPr>
-                    <pic:cNvPr id="0" name="image13.png"/>
+                    <pic:cNvPr id="0" name="image21.png"/>
                     <pic:cNvPicPr preferRelativeResize="0"/>
                   </pic:nvPicPr>
                   <pic:blipFill>
@@ -20893,12 +20968,12 @@
           <wp:inline distB="114300" distT="114300" distL="114300" distR="114300">
             <wp:extent cx="5731200" cy="3606800"/>
             <wp:effectExtent b="0" l="0" r="0" t="0"/>
-            <wp:docPr id="2131164095" name="image9.png"/>
+            <wp:docPr id="2131164095" name="image11.png"/>
             <a:graphic>
               <a:graphicData uri="http://schemas.openxmlformats.org/drawingml/2006/picture">
                 <pic:pic>
                   <pic:nvPicPr>
-                    <pic:cNvPr id="0" name="image9.png"/>
+                    <pic:cNvPr id="0" name="image11.png"/>
                     <pic:cNvPicPr preferRelativeResize="0"/>
                   </pic:nvPicPr>
                   <pic:blipFill>
@@ -21170,12 +21245,12 @@
           <wp:inline distB="114300" distT="114300" distL="114300" distR="114300">
             <wp:extent cx="5731200" cy="3644900"/>
             <wp:effectExtent b="0" l="0" r="0" t="0"/>
-            <wp:docPr id="2131164097" name="image23.png"/>
+            <wp:docPr id="2131164097" name="image18.png"/>
             <a:graphic>
               <a:graphicData uri="http://schemas.openxmlformats.org/drawingml/2006/picture">
                 <pic:pic>
                   <pic:nvPicPr>
-                    <pic:cNvPr id="0" name="image23.png"/>
+                    <pic:cNvPr id="0" name="image18.png"/>
                     <pic:cNvPicPr preferRelativeResize="0"/>
                   </pic:nvPicPr>
                   <pic:blipFill>
@@ -21219,12 +21294,12 @@
           <wp:inline distB="114300" distT="114300" distL="114300" distR="114300">
             <wp:extent cx="5731200" cy="3517900"/>
             <wp:effectExtent b="0" l="0" r="0" t="0"/>
-            <wp:docPr id="2131164102" name="image5.png"/>
+            <wp:docPr id="2131164102" name="image2.png"/>
             <a:graphic>
               <a:graphicData uri="http://schemas.openxmlformats.org/drawingml/2006/picture">
                 <pic:pic>
                   <pic:nvPicPr>
-                    <pic:cNvPr id="0" name="image5.png"/>
+                    <pic:cNvPr id="0" name="image2.png"/>
                     <pic:cNvPicPr preferRelativeResize="0"/>
                   </pic:nvPicPr>
                   <pic:blipFill>
@@ -21370,12 +21445,12 @@
           <wp:inline distB="114300" distT="114300" distL="114300" distR="114300">
             <wp:extent cx="5731200" cy="3543300"/>
             <wp:effectExtent b="0" l="0" r="0" t="0"/>
-            <wp:docPr id="2131164096" name="image14.png"/>
+            <wp:docPr id="2131164096" name="image17.png"/>
             <a:graphic>
               <a:graphicData uri="http://schemas.openxmlformats.org/drawingml/2006/picture">
                 <pic:pic>
                   <pic:nvPicPr>
-                    <pic:cNvPr id="0" name="image14.png"/>
+                    <pic:cNvPr id="0" name="image17.png"/>
                     <pic:cNvPicPr preferRelativeResize="0"/>
                   </pic:nvPicPr>
                   <pic:blipFill>
@@ -21434,12 +21509,12 @@
           <wp:inline distB="114300" distT="114300" distL="114300" distR="114300">
             <wp:extent cx="5243513" cy="3370829"/>
             <wp:effectExtent b="0" l="0" r="0" t="0"/>
-            <wp:docPr id="2131164091" name="image7.png"/>
+            <wp:docPr id="2131164091" name="image3.png"/>
             <a:graphic>
               <a:graphicData uri="http://schemas.openxmlformats.org/drawingml/2006/picture">
                 <pic:pic>
                   <pic:nvPicPr>
-                    <pic:cNvPr id="0" name="image7.png"/>
+                    <pic:cNvPr id="0" name="image3.png"/>
                     <pic:cNvPicPr preferRelativeResize="0"/>
                   </pic:nvPicPr>
                   <pic:blipFill>
@@ -21606,7 +21681,30 @@
           <w:vertAlign w:val="baseline"/>
           <w:rtl w:val="0"/>
         </w:rPr>
-        <w:t xml:space="preserve">Files: Program1 and test1_program1</w:t>
+        <w:t xml:space="preserve">Files: Program1 and </w:t>
+      </w:r>
+      <w:r>
+        <w:rPr>
+          <w:rFonts w:ascii="Calibri" w:cs="Calibri" w:eastAsia="Calibri" w:hAnsi="Calibri"/>
+          <w:rtl w:val="0"/>
+        </w:rPr>
+        <w:t xml:space="preserve">Test</w:t>
+      </w:r>
+      <w:r>
+        <w:rPr>
+          <w:rFonts w:ascii="Calibri" w:cs="Calibri" w:eastAsia="Calibri" w:hAnsi="Calibri"/>
+          <w:i w:val="0"/>
+          <w:smallCaps w:val="0"/>
+          <w:strike w:val="0"/>
+          <w:color w:val="000000"/>
+          <w:sz w:val="24"/>
+          <w:szCs w:val="24"/>
+          <w:u w:val="none"/>
+          <w:shd w:fill="auto" w:val="clear"/>
+          <w:vertAlign w:val="baseline"/>
+          <w:rtl w:val="0"/>
+        </w:rPr>
+        <w:t xml:space="preserve">1</w:t>
       </w:r>
     </w:p>
     <w:p>
@@ -21844,7 +21942,30 @@
           <w:vertAlign w:val="baseline"/>
           <w:rtl w:val="0"/>
         </w:rPr>
-        <w:t xml:space="preserve">Files: Program2 and test2_program2</w:t>
+        <w:t xml:space="preserve">Files: Program2 and </w:t>
+      </w:r>
+      <w:r>
+        <w:rPr>
+          <w:rFonts w:ascii="Calibri" w:cs="Calibri" w:eastAsia="Calibri" w:hAnsi="Calibri"/>
+          <w:rtl w:val="0"/>
+        </w:rPr>
+        <w:t xml:space="preserve">Test</w:t>
+      </w:r>
+      <w:r>
+        <w:rPr>
+          <w:rFonts w:ascii="Calibri" w:cs="Calibri" w:eastAsia="Calibri" w:hAnsi="Calibri"/>
+          <w:i w:val="0"/>
+          <w:smallCaps w:val="0"/>
+          <w:strike w:val="0"/>
+          <w:color w:val="000000"/>
+          <w:sz w:val="24"/>
+          <w:szCs w:val="24"/>
+          <w:u w:val="none"/>
+          <w:shd w:fill="auto" w:val="clear"/>
+          <w:vertAlign w:val="baseline"/>
+          <w:rtl w:val="0"/>
+        </w:rPr>
+        <w:t xml:space="preserve">2</w:t>
       </w:r>
     </w:p>
     <w:p>
@@ -21989,7 +22110,30 @@
           <w:vertAlign w:val="baseline"/>
           <w:rtl w:val="0"/>
         </w:rPr>
-        <w:t xml:space="preserve">Files: Program3 and test3_program3</w:t>
+        <w:t xml:space="preserve">Files: Program3 and </w:t>
+      </w:r>
+      <w:r>
+        <w:rPr>
+          <w:rFonts w:ascii="Calibri" w:cs="Calibri" w:eastAsia="Calibri" w:hAnsi="Calibri"/>
+          <w:rtl w:val="0"/>
+        </w:rPr>
+        <w:t xml:space="preserve">Test</w:t>
+      </w:r>
+      <w:r>
+        <w:rPr>
+          <w:rFonts w:ascii="Calibri" w:cs="Calibri" w:eastAsia="Calibri" w:hAnsi="Calibri"/>
+          <w:i w:val="0"/>
+          <w:smallCaps w:val="0"/>
+          <w:strike w:val="0"/>
+          <w:color w:val="000000"/>
+          <w:sz w:val="24"/>
+          <w:szCs w:val="24"/>
+          <w:u w:val="none"/>
+          <w:shd w:fill="auto" w:val="clear"/>
+          <w:vertAlign w:val="baseline"/>
+          <w:rtl w:val="0"/>
+        </w:rPr>
+        <w:t xml:space="preserve">3</w:t>
       </w:r>
     </w:p>
     <w:p>
@@ -22124,7 +22268,30 @@
           <w:vertAlign w:val="baseline"/>
           <w:rtl w:val="0"/>
         </w:rPr>
-        <w:t xml:space="preserve">Files: Program4 and test4_program4</w:t>
+        <w:t xml:space="preserve">Files: Program4 and </w:t>
+      </w:r>
+      <w:r>
+        <w:rPr>
+          <w:rFonts w:ascii="Calibri" w:cs="Calibri" w:eastAsia="Calibri" w:hAnsi="Calibri"/>
+          <w:rtl w:val="0"/>
+        </w:rPr>
+        <w:t xml:space="preserve">Test</w:t>
+      </w:r>
+      <w:r>
+        <w:rPr>
+          <w:rFonts w:ascii="Calibri" w:cs="Calibri" w:eastAsia="Calibri" w:hAnsi="Calibri"/>
+          <w:i w:val="0"/>
+          <w:smallCaps w:val="0"/>
+          <w:strike w:val="0"/>
+          <w:color w:val="000000"/>
+          <w:sz w:val="24"/>
+          <w:szCs w:val="24"/>
+          <w:u w:val="none"/>
+          <w:shd w:fill="auto" w:val="clear"/>
+          <w:vertAlign w:val="baseline"/>
+          <w:rtl w:val="0"/>
+        </w:rPr>
+        <w:t xml:space="preserve">4</w:t>
       </w:r>
     </w:p>
     <w:p>
@@ -22305,7 +22472,30 @@
           <w:vertAlign w:val="baseline"/>
           <w:rtl w:val="0"/>
         </w:rPr>
-        <w:t xml:space="preserve">Files: Program5 and test5_program5</w:t>
+        <w:t xml:space="preserve">Files: Program5 and </w:t>
+      </w:r>
+      <w:r>
+        <w:rPr>
+          <w:rFonts w:ascii="Calibri" w:cs="Calibri" w:eastAsia="Calibri" w:hAnsi="Calibri"/>
+          <w:rtl w:val="0"/>
+        </w:rPr>
+        <w:t xml:space="preserve">Test</w:t>
+      </w:r>
+      <w:r>
+        <w:rPr>
+          <w:rFonts w:ascii="Calibri" w:cs="Calibri" w:eastAsia="Calibri" w:hAnsi="Calibri"/>
+          <w:i w:val="0"/>
+          <w:smallCaps w:val="0"/>
+          <w:strike w:val="0"/>
+          <w:color w:val="000000"/>
+          <w:sz w:val="24"/>
+          <w:szCs w:val="24"/>
+          <w:u w:val="none"/>
+          <w:shd w:fill="auto" w:val="clear"/>
+          <w:vertAlign w:val="baseline"/>
+          <w:rtl w:val="0"/>
+        </w:rPr>
+        <w:t xml:space="preserve">5</w:t>
       </w:r>
     </w:p>
     <w:p>
@@ -22420,7 +22610,30 @@
           <w:vertAlign w:val="baseline"/>
           <w:rtl w:val="0"/>
         </w:rPr>
-        <w:t xml:space="preserve">Files: Program6 and test5_program6</w:t>
+        <w:t xml:space="preserve">Files: Program6 and </w:t>
+      </w:r>
+      <w:r>
+        <w:rPr>
+          <w:rFonts w:ascii="Calibri" w:cs="Calibri" w:eastAsia="Calibri" w:hAnsi="Calibri"/>
+          <w:rtl w:val="0"/>
+        </w:rPr>
+        <w:t xml:space="preserve">Test</w:t>
+      </w:r>
+      <w:r>
+        <w:rPr>
+          <w:rFonts w:ascii="Calibri" w:cs="Calibri" w:eastAsia="Calibri" w:hAnsi="Calibri"/>
+          <w:i w:val="0"/>
+          <w:smallCaps w:val="0"/>
+          <w:strike w:val="0"/>
+          <w:color w:val="000000"/>
+          <w:sz w:val="24"/>
+          <w:szCs w:val="24"/>
+          <w:u w:val="none"/>
+          <w:shd w:fill="auto" w:val="clear"/>
+          <w:vertAlign w:val="baseline"/>
+          <w:rtl w:val="0"/>
+        </w:rPr>
+        <w:t xml:space="preserve">6</w:t>
       </w:r>
     </w:p>
     <w:p>
@@ -22533,7 +22746,30 @@
           <w:vertAlign w:val="baseline"/>
           <w:rtl w:val="0"/>
         </w:rPr>
-        <w:t xml:space="preserve">Files: Program7 and test5_program7</w:t>
+        <w:t xml:space="preserve">Files: Program7 and </w:t>
+      </w:r>
+      <w:r>
+        <w:rPr>
+          <w:rFonts w:ascii="Calibri" w:cs="Calibri" w:eastAsia="Calibri" w:hAnsi="Calibri"/>
+          <w:rtl w:val="0"/>
+        </w:rPr>
+        <w:t xml:space="preserve">Test</w:t>
+      </w:r>
+      <w:r>
+        <w:rPr>
+          <w:rFonts w:ascii="Calibri" w:cs="Calibri" w:eastAsia="Calibri" w:hAnsi="Calibri"/>
+          <w:i w:val="0"/>
+          <w:smallCaps w:val="0"/>
+          <w:strike w:val="0"/>
+          <w:color w:val="000000"/>
+          <w:sz w:val="24"/>
+          <w:szCs w:val="24"/>
+          <w:u w:val="none"/>
+          <w:shd w:fill="auto" w:val="clear"/>
+          <w:vertAlign w:val="baseline"/>
+          <w:rtl w:val="0"/>
+        </w:rPr>
+        <w:t xml:space="preserve">7</w:t>
       </w:r>
     </w:p>
     <w:p>
@@ -22715,7 +22951,30 @@
           <w:vertAlign w:val="baseline"/>
           <w:rtl w:val="0"/>
         </w:rPr>
-        <w:t xml:space="preserve">Files: Program8 and test8_program8</w:t>
+        <w:t xml:space="preserve">Files: Program8 and </w:t>
+      </w:r>
+      <w:r>
+        <w:rPr>
+          <w:rFonts w:ascii="Calibri" w:cs="Calibri" w:eastAsia="Calibri" w:hAnsi="Calibri"/>
+          <w:rtl w:val="0"/>
+        </w:rPr>
+        <w:t xml:space="preserve">Test</w:t>
+      </w:r>
+      <w:r>
+        <w:rPr>
+          <w:rFonts w:ascii="Calibri" w:cs="Calibri" w:eastAsia="Calibri" w:hAnsi="Calibri"/>
+          <w:i w:val="0"/>
+          <w:smallCaps w:val="0"/>
+          <w:strike w:val="0"/>
+          <w:color w:val="000000"/>
+          <w:sz w:val="24"/>
+          <w:szCs w:val="24"/>
+          <w:u w:val="none"/>
+          <w:shd w:fill="auto" w:val="clear"/>
+          <w:vertAlign w:val="baseline"/>
+          <w:rtl w:val="0"/>
+        </w:rPr>
+        <w:t xml:space="preserve">8</w:t>
       </w:r>
     </w:p>
     <w:p>
@@ -22828,7 +23087,30 @@
           <w:vertAlign w:val="baseline"/>
           <w:rtl w:val="0"/>
         </w:rPr>
-        <w:t xml:space="preserve">Files: Program9 and test9_program9</w:t>
+        <w:t xml:space="preserve">Files: Program9 and </w:t>
+      </w:r>
+      <w:r>
+        <w:rPr>
+          <w:rFonts w:ascii="Calibri" w:cs="Calibri" w:eastAsia="Calibri" w:hAnsi="Calibri"/>
+          <w:rtl w:val="0"/>
+        </w:rPr>
+        <w:t xml:space="preserve">Test</w:t>
+      </w:r>
+      <w:r>
+        <w:rPr>
+          <w:rFonts w:ascii="Calibri" w:cs="Calibri" w:eastAsia="Calibri" w:hAnsi="Calibri"/>
+          <w:i w:val="0"/>
+          <w:smallCaps w:val="0"/>
+          <w:strike w:val="0"/>
+          <w:color w:val="000000"/>
+          <w:sz w:val="24"/>
+          <w:szCs w:val="24"/>
+          <w:u w:val="none"/>
+          <w:shd w:fill="auto" w:val="clear"/>
+          <w:vertAlign w:val="baseline"/>
+          <w:rtl w:val="0"/>
+        </w:rPr>
+        <w:t xml:space="preserve">9</w:t>
       </w:r>
     </w:p>
     <w:p>
@@ -23018,7 +23300,30 @@
           <w:vertAlign w:val="baseline"/>
           <w:rtl w:val="0"/>
         </w:rPr>
-        <w:t xml:space="preserve">Files: Program10 and test10_program10</w:t>
+        <w:t xml:space="preserve">Files: Program10 and </w:t>
+      </w:r>
+      <w:r>
+        <w:rPr>
+          <w:rFonts w:ascii="Calibri" w:cs="Calibri" w:eastAsia="Calibri" w:hAnsi="Calibri"/>
+          <w:rtl w:val="0"/>
+        </w:rPr>
+        <w:t xml:space="preserve">Test</w:t>
+      </w:r>
+      <w:r>
+        <w:rPr>
+          <w:rFonts w:ascii="Calibri" w:cs="Calibri" w:eastAsia="Calibri" w:hAnsi="Calibri"/>
+          <w:i w:val="0"/>
+          <w:smallCaps w:val="0"/>
+          <w:strike w:val="0"/>
+          <w:color w:val="000000"/>
+          <w:sz w:val="24"/>
+          <w:szCs w:val="24"/>
+          <w:u w:val="none"/>
+          <w:shd w:fill="auto" w:val="clear"/>
+          <w:vertAlign w:val="baseline"/>
+          <w:rtl w:val="0"/>
+        </w:rPr>
+        <w:t xml:space="preserve">10</w:t>
       </w:r>
     </w:p>
     <w:p>
@@ -23257,12 +23562,12 @@
           <wp:inline distB="0" distT="0" distL="0" distR="0">
             <wp:extent cx="4572000" cy="2066925"/>
             <wp:effectExtent b="0" l="0" r="0" t="0"/>
-            <wp:docPr id="2131164107" name="image18.png"/>
+            <wp:docPr id="2131164107" name="image16.png"/>
             <a:graphic>
               <a:graphicData uri="http://schemas.openxmlformats.org/drawingml/2006/picture">
                 <pic:pic>
                   <pic:nvPicPr>
-                    <pic:cNvPr id="0" name="image18.png"/>
+                    <pic:cNvPr id="0" name="image16.png"/>
                     <pic:cNvPicPr preferRelativeResize="0"/>
                   </pic:nvPicPr>
                   <pic:blipFill>
@@ -23326,12 +23631,12 @@
           <wp:inline distB="0" distT="0" distL="0" distR="0">
             <wp:extent cx="3422581" cy="2371725"/>
             <wp:effectExtent b="0" l="0" r="0" t="0"/>
-            <wp:docPr id="2131164111" name="image21.png"/>
+            <wp:docPr id="2131164111" name="image20.png"/>
             <a:graphic>
               <a:graphicData uri="http://schemas.openxmlformats.org/drawingml/2006/picture">
                 <pic:pic>
                   <pic:nvPicPr>
-                    <pic:cNvPr id="0" name="image21.png"/>
+                    <pic:cNvPr id="0" name="image20.png"/>
                     <pic:cNvPicPr preferRelativeResize="0"/>
                   </pic:nvPicPr>
                   <pic:blipFill>
@@ -23395,12 +23700,12 @@
           <wp:inline distB="0" distT="0" distL="0" distR="0">
             <wp:extent cx="4572000" cy="2200275"/>
             <wp:effectExtent b="0" l="0" r="0" t="0"/>
-            <wp:docPr id="2131164109" name="image2.png"/>
+            <wp:docPr id="2131164109" name="image5.png"/>
             <a:graphic>
               <a:graphicData uri="http://schemas.openxmlformats.org/drawingml/2006/picture">
                 <pic:pic>
                   <pic:nvPicPr>
-                    <pic:cNvPr id="0" name="image2.png"/>
+                    <pic:cNvPr id="0" name="image5.png"/>
                     <pic:cNvPicPr preferRelativeResize="0"/>
                   </pic:nvPicPr>
                   <pic:blipFill>
@@ -23558,12 +23863,12 @@
           <wp:inline distB="114300" distT="114300" distL="114300" distR="114300">
             <wp:extent cx="4420791" cy="1408311"/>
             <wp:effectExtent b="0" l="0" r="0" t="0"/>
-            <wp:docPr id="2131164092" name="image19.png"/>
+            <wp:docPr id="2131164092" name="image9.png"/>
             <a:graphic>
               <a:graphicData uri="http://schemas.openxmlformats.org/drawingml/2006/picture">
                 <pic:pic>
                   <pic:nvPicPr>
-                    <pic:cNvPr id="0" name="image19.png"/>
+                    <pic:cNvPr id="0" name="image9.png"/>
                     <pic:cNvPicPr preferRelativeResize="0"/>
                   </pic:nvPicPr>
                   <pic:blipFill>
@@ -27815,7 +28120,7 @@
 
 <file path=customXML/item1.xml><?xml version="1.0" encoding="utf-8"?>
 <go:gDocsCustomXmlDataStorage xmlns:go="http://customooxmlschemas.google.com/" xmlns:r="http://schemas.openxmlformats.org/officeDocument/2006/relationships">
-  <go:docsCustomData xmlns:go="http://customooxmlschemas.google.com/" roundtripDataSignature="AMtx7miqUCcyCPnsTh5fiQ2rpqRAVYkD/g==">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</go:docsCustomData>
+  <go:docsCustomData xmlns:go="http://customooxmlschemas.google.com/" roundtripDataSignature="AMtx7miqUCcyCPnsTh5fiQ2rpqRAVYkD/g==">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</go:docsCustomData>
 </go:gDocsCustomXmlDataStorage>
 </file>
 

</xml_diff>